<commit_message>
field validation, bootstrap styling, doc
</commit_message>
<xml_diff>
--- a/DeagleMatthew_INET2005_Assg2_Output.docx
+++ b/DeagleMatthew_INET2005_Assg2_Output.docx
@@ -4,6 +4,9 @@
   <w:body>
     <w:p>
       <w:r>
+        <w:rPr>
+          <w:noProof/>
+        </w:rPr>
         <w:drawing>
           <wp:inline distT="0" distB="0" distL="0" distR="0" wp14:anchorId="3BFC9C20" wp14:editId="67EA4763">
             <wp:extent cx="3519806" cy="2295525"/>
@@ -43,6 +46,9 @@
     </w:p>
     <w:p>
       <w:r>
+        <w:rPr>
+          <w:noProof/>
+        </w:rPr>
         <w:drawing>
           <wp:inline distT="0" distB="0" distL="0" distR="0" wp14:anchorId="4F9A26EC" wp14:editId="151CA942">
             <wp:extent cx="3162300" cy="2510808"/>
@@ -82,6 +88,9 @@
     </w:p>
     <w:p>
       <w:r>
+        <w:rPr>
+          <w:noProof/>
+        </w:rPr>
         <w:drawing>
           <wp:inline distT="0" distB="0" distL="0" distR="0" wp14:anchorId="5983A40B" wp14:editId="522A7C83">
             <wp:extent cx="4418908" cy="1876425"/>
@@ -123,10 +132,10 @@
       <w:r>
         <w:lastRenderedPageBreak/>
         <w:drawing>
-          <wp:inline distT="0" distB="0" distL="0" distR="0" wp14:anchorId="33942C40" wp14:editId="6EE4EE80">
-            <wp:extent cx="4433172" cy="2324100"/>
+          <wp:inline distT="0" distB="0" distL="0" distR="0" wp14:anchorId="6400FD46" wp14:editId="150150D5">
+            <wp:extent cx="2838846" cy="3486637"/>
             <wp:effectExtent l="0" t="0" r="0" b="0"/>
-            <wp:docPr id="1403825071" name="Picture 1" descr="A screenshot of a computer&#10;&#10;Description automatically generated"/>
+            <wp:docPr id="444043041" name="Picture 1"/>
             <wp:cNvGraphicFramePr>
               <a:graphicFrameLocks xmlns:a="http://schemas.openxmlformats.org/drawingml/2006/main" noChangeAspect="1"/>
             </wp:cNvGraphicFramePr>
@@ -134,7 +143,7 @@
               <a:graphicData uri="http://schemas.openxmlformats.org/drawingml/2006/picture">
                 <pic:pic xmlns:pic="http://schemas.openxmlformats.org/drawingml/2006/picture">
                   <pic:nvPicPr>
-                    <pic:cNvPr id="1403825071" name="Picture 1" descr="A screenshot of a computer&#10;&#10;Description automatically generated"/>
+                    <pic:cNvPr id="444043041" name=""/>
                     <pic:cNvPicPr/>
                   </pic:nvPicPr>
                   <pic:blipFill>
@@ -146,7 +155,81 @@
                   <pic:spPr>
                     <a:xfrm>
                       <a:off x="0" y="0"/>
-                      <a:ext cx="4434322" cy="2324703"/>
+                      <a:ext cx="2838846" cy="3486637"/>
+                    </a:xfrm>
+                    <a:prstGeom prst="rect">
+                      <a:avLst/>
+                    </a:prstGeom>
+                  </pic:spPr>
+                </pic:pic>
+              </a:graphicData>
+            </a:graphic>
+          </wp:inline>
+        </w:drawing>
+      </w:r>
+      <w:r>
+        <w:drawing>
+          <wp:inline distT="0" distB="0" distL="0" distR="0" wp14:anchorId="6C83B3E4" wp14:editId="72F3DEC2">
+            <wp:extent cx="3038899" cy="3543795"/>
+            <wp:effectExtent l="0" t="0" r="9525" b="0"/>
+            <wp:docPr id="457479084" name="Picture 1" descr="A screenshot of a register&#10;&#10;Description automatically generated"/>
+            <wp:cNvGraphicFramePr>
+              <a:graphicFrameLocks xmlns:a="http://schemas.openxmlformats.org/drawingml/2006/main" noChangeAspect="1"/>
+            </wp:cNvGraphicFramePr>
+            <a:graphic xmlns:a="http://schemas.openxmlformats.org/drawingml/2006/main">
+              <a:graphicData uri="http://schemas.openxmlformats.org/drawingml/2006/picture">
+                <pic:pic xmlns:pic="http://schemas.openxmlformats.org/drawingml/2006/picture">
+                  <pic:nvPicPr>
+                    <pic:cNvPr id="457479084" name="Picture 1" descr="A screenshot of a register&#10;&#10;Description automatically generated"/>
+                    <pic:cNvPicPr/>
+                  </pic:nvPicPr>
+                  <pic:blipFill>
+                    <a:blip r:embed="rId8"/>
+                    <a:stretch>
+                      <a:fillRect/>
+                    </a:stretch>
+                  </pic:blipFill>
+                  <pic:spPr>
+                    <a:xfrm>
+                      <a:off x="0" y="0"/>
+                      <a:ext cx="3038899" cy="3543795"/>
+                    </a:xfrm>
+                    <a:prstGeom prst="rect">
+                      <a:avLst/>
+                    </a:prstGeom>
+                  </pic:spPr>
+                </pic:pic>
+              </a:graphicData>
+            </a:graphic>
+          </wp:inline>
+        </w:drawing>
+      </w:r>
+      <w:r>
+        <w:drawing>
+          <wp:inline distT="0" distB="0" distL="0" distR="0" wp14:anchorId="0119F7E6" wp14:editId="72102FA2">
+            <wp:extent cx="5943600" cy="2101850"/>
+            <wp:effectExtent l="0" t="0" r="0" b="0"/>
+            <wp:docPr id="859835446" name="Picture 1"/>
+            <wp:cNvGraphicFramePr>
+              <a:graphicFrameLocks xmlns:a="http://schemas.openxmlformats.org/drawingml/2006/main" noChangeAspect="1"/>
+            </wp:cNvGraphicFramePr>
+            <a:graphic xmlns:a="http://schemas.openxmlformats.org/drawingml/2006/main">
+              <a:graphicData uri="http://schemas.openxmlformats.org/drawingml/2006/picture">
+                <pic:pic xmlns:pic="http://schemas.openxmlformats.org/drawingml/2006/picture">
+                  <pic:nvPicPr>
+                    <pic:cNvPr id="859835446" name=""/>
+                    <pic:cNvPicPr/>
+                  </pic:nvPicPr>
+                  <pic:blipFill>
+                    <a:blip r:embed="rId9"/>
+                    <a:stretch>
+                      <a:fillRect/>
+                    </a:stretch>
+                  </pic:blipFill>
+                  <pic:spPr>
+                    <a:xfrm>
+                      <a:off x="0" y="0"/>
+                      <a:ext cx="5943600" cy="2101850"/>
                     </a:xfrm>
                     <a:prstGeom prst="rect">
                       <a:avLst/>
@@ -162,10 +245,10 @@
     <w:p>
       <w:r>
         <w:drawing>
-          <wp:inline distT="0" distB="0" distL="0" distR="0" wp14:anchorId="2B590B96" wp14:editId="4BB068DF">
-            <wp:extent cx="4772025" cy="2427309"/>
+          <wp:inline distT="0" distB="0" distL="0" distR="0" wp14:anchorId="0B585225" wp14:editId="27F24B4E">
+            <wp:extent cx="5943600" cy="2044065"/>
             <wp:effectExtent l="0" t="0" r="0" b="0"/>
-            <wp:docPr id="177066658" name="Picture 1" descr="A screenshot of a computer&#10;&#10;Description automatically generated"/>
+            <wp:docPr id="1647700756" name="Picture 1" descr="A screenshot of a computer&#10;&#10;Description automatically generated"/>
             <wp:cNvGraphicFramePr>
               <a:graphicFrameLocks xmlns:a="http://schemas.openxmlformats.org/drawingml/2006/main" noChangeAspect="1"/>
             </wp:cNvGraphicFramePr>
@@ -173,11 +256,11 @@
               <a:graphicData uri="http://schemas.openxmlformats.org/drawingml/2006/picture">
                 <pic:pic xmlns:pic="http://schemas.openxmlformats.org/drawingml/2006/picture">
                   <pic:nvPicPr>
-                    <pic:cNvPr id="177066658" name="Picture 1" descr="A screenshot of a computer&#10;&#10;Description automatically generated"/>
+                    <pic:cNvPr id="1647700756" name="Picture 1" descr="A screenshot of a computer&#10;&#10;Description automatically generated"/>
                     <pic:cNvPicPr/>
                   </pic:nvPicPr>
                   <pic:blipFill>
-                    <a:blip r:embed="rId8"/>
+                    <a:blip r:embed="rId10"/>
                     <a:stretch>
                       <a:fillRect/>
                     </a:stretch>
@@ -185,7 +268,7 @@
                   <pic:spPr>
                     <a:xfrm>
                       <a:off x="0" y="0"/>
-                      <a:ext cx="4775476" cy="2429064"/>
+                      <a:ext cx="5943600" cy="2044065"/>
                     </a:xfrm>
                     <a:prstGeom prst="rect">
                       <a:avLst/>
@@ -198,6 +281,47 @@
         </w:drawing>
       </w:r>
     </w:p>
+    <w:p>
+      <w:r>
+        <w:lastRenderedPageBreak/>
+        <w:drawing>
+          <wp:inline distT="0" distB="0" distL="0" distR="0" wp14:anchorId="31A89AFC" wp14:editId="5DC877AD">
+            <wp:extent cx="5943600" cy="3540125"/>
+            <wp:effectExtent l="0" t="0" r="0" b="0"/>
+            <wp:docPr id="932004775" name="Picture 1" descr="A screenshot of a computer&#10;&#10;Description automatically generated"/>
+            <wp:cNvGraphicFramePr>
+              <a:graphicFrameLocks xmlns:a="http://schemas.openxmlformats.org/drawingml/2006/main" noChangeAspect="1"/>
+            </wp:cNvGraphicFramePr>
+            <a:graphic xmlns:a="http://schemas.openxmlformats.org/drawingml/2006/main">
+              <a:graphicData uri="http://schemas.openxmlformats.org/drawingml/2006/picture">
+                <pic:pic xmlns:pic="http://schemas.openxmlformats.org/drawingml/2006/picture">
+                  <pic:nvPicPr>
+                    <pic:cNvPr id="932004775" name="Picture 1" descr="A screenshot of a computer&#10;&#10;Description automatically generated"/>
+                    <pic:cNvPicPr/>
+                  </pic:nvPicPr>
+                  <pic:blipFill>
+                    <a:blip r:embed="rId11"/>
+                    <a:stretch>
+                      <a:fillRect/>
+                    </a:stretch>
+                  </pic:blipFill>
+                  <pic:spPr>
+                    <a:xfrm>
+                      <a:off x="0" y="0"/>
+                      <a:ext cx="5943600" cy="3540125"/>
+                    </a:xfrm>
+                    <a:prstGeom prst="rect">
+                      <a:avLst/>
+                    </a:prstGeom>
+                  </pic:spPr>
+                </pic:pic>
+              </a:graphicData>
+            </a:graphic>
+          </wp:inline>
+        </w:drawing>
+      </w:r>
+    </w:p>
+    <w:p/>
     <w:sectPr>
       <w:pgSz w:w="12240" w:h="15840"/>
       <w:pgMar w:top="1440" w:right="1440" w:bottom="1440" w:left="1440" w:header="708" w:footer="708" w:gutter="0"/>

</xml_diff>